<commit_message>
finished CSC72 final project document
</commit_message>
<xml_diff>
--- a/CSC472/FinalProject/CSC472_Final_Project.docx
+++ b/CSC472/FinalProject/CSC472_Final_Project.docx
@@ -116,6 +116,9 @@
         <w:t>s</w:t>
       </w:r>
       <w:r>
+        <w:t>, view the details of them</w:t>
+      </w:r>
+      <w:r>
         <w:t xml:space="preserve">. </w:t>
       </w:r>
       <w:r>
@@ -128,10 +131,7 @@
         <w:t xml:space="preserve"> experience with others</w:t>
       </w:r>
       <w:r>
-        <w:t xml:space="preserve"> about the </w:t>
-      </w:r>
-      <w:r>
-        <w:t>restaurant you have been</w:t>
+        <w:t xml:space="preserve"> about the restaurant you have been</w:t>
       </w:r>
       <w:r>
         <w:t>.</w:t>
@@ -191,11 +191,9 @@
         </w:numPr>
         <w:spacing w:before="160" w:after="0"/>
       </w:pPr>
-      <w:proofErr w:type="spellStart"/>
       <w:r>
         <w:t>Genymotion</w:t>
       </w:r>
-      <w:proofErr w:type="spellEnd"/>
       <w:r>
         <w:t xml:space="preserve"> (Emulator)</w:t>
       </w:r>
@@ -225,8 +223,8 @@
         <w:tblLook w:val="04A0" w:firstRow="1" w:lastRow="0" w:firstColumn="1" w:lastColumn="0" w:noHBand="0" w:noVBand="1"/>
       </w:tblPr>
       <w:tblGrid>
-        <w:gridCol w:w="4904"/>
-        <w:gridCol w:w="3844"/>
+        <w:gridCol w:w="4746"/>
+        <w:gridCol w:w="4002"/>
       </w:tblGrid>
       <w:tr>
         <w:tc>
@@ -240,8 +238,8 @@
               </w:rPr>
               <w:drawing>
                 <wp:inline distT="0" distB="0" distL="0" distR="0" wp14:anchorId="4E280197" wp14:editId="6FD1EB79">
-                  <wp:extent cx="2976880" cy="4972978"/>
-                  <wp:effectExtent l="0" t="0" r="0" b="0"/>
+                  <wp:extent cx="2871991" cy="4797756"/>
+                  <wp:effectExtent l="0" t="0" r="5080" b="3175"/>
                   <wp:docPr id="13" name="Picture 13"/>
                   <wp:cNvGraphicFramePr>
                     <a:graphicFrameLocks xmlns:a="http://schemas.openxmlformats.org/drawingml/2006/main" noChangeAspect="1"/>
@@ -262,7 +260,7 @@
                         <pic:spPr>
                           <a:xfrm>
                             <a:off x="0" y="0"/>
-                            <a:ext cx="3080754" cy="5146502"/>
+                            <a:ext cx="2974488" cy="4968980"/>
                           </a:xfrm>
                           <a:prstGeom prst="rect">
                             <a:avLst/>
@@ -299,11 +297,9 @@
                 <w:numId w:val="10"/>
               </w:numPr>
             </w:pPr>
-            <w:proofErr w:type="spellStart"/>
-            <w:r>
-              <w:t>Regsiter</w:t>
-            </w:r>
-            <w:proofErr w:type="spellEnd"/>
+            <w:r>
+              <w:t>Register</w:t>
+            </w:r>
             <w:r>
               <w:t>/Login</w:t>
             </w:r>
@@ -341,7 +337,7 @@
               </w:numPr>
             </w:pPr>
             <w:r>
-              <w:t>Submit Rating</w:t>
+              <w:t>Rating</w:t>
             </w:r>
           </w:p>
           <w:p>
@@ -353,7 +349,10 @@
               </w:numPr>
             </w:pPr>
             <w:r>
-              <w:t>Submit Review</w:t>
+              <w:t>Write Comment</w:t>
+            </w:r>
+            <w:r>
+              <w:t>(Review)</w:t>
             </w:r>
           </w:p>
           <w:p>
@@ -365,7 +364,7 @@
               </w:numPr>
             </w:pPr>
             <w:r>
-              <w:t>Phone and Tablet Support</w:t>
+              <w:t>Tablet Support</w:t>
             </w:r>
           </w:p>
           <w:p/>
@@ -390,32 +389,41 @@
     </w:p>
     <w:p>
       <w:r>
-        <w:t xml:space="preserve">This is the entry of the app. </w:t>
-      </w:r>
-      <w:r>
-        <w:t>All of the items of list are fetched from backend server.</w:t>
+        <w:t>This is the entry</w:t>
+      </w:r>
+      <w:r>
+        <w:t xml:space="preserve"> screen</w:t>
+      </w:r>
+      <w:r>
+        <w:t xml:space="preserve"> of th</w:t>
+      </w:r>
+      <w:r>
+        <w:t>is</w:t>
+      </w:r>
+      <w:r>
+        <w:t xml:space="preserve"> app. </w:t>
+      </w:r>
+      <w:r>
+        <w:t xml:space="preserve">All of </w:t>
+      </w:r>
+      <w:r>
+        <w:t>the row data</w:t>
+      </w:r>
+      <w:r>
+        <w:t xml:space="preserve"> </w:t>
+      </w:r>
+      <w:r>
+        <w:t>is</w:t>
+      </w:r>
+      <w:r>
+        <w:t xml:space="preserve"> fetched from backend server.</w:t>
       </w:r>
       <w:r>
         <w:t xml:space="preserve"> Restaurants are grouped to 5 categories: </w:t>
       </w:r>
       <w:r>
-        <w:t xml:space="preserve">Restaurant, Dessert, </w:t>
-      </w:r>
-      <w:proofErr w:type="spellStart"/>
-      <w:r>
-        <w:t>CoffeeTea</w:t>
-      </w:r>
-      <w:proofErr w:type="spellEnd"/>
-      <w:r>
-        <w:t xml:space="preserve">, Bakeries, </w:t>
-      </w:r>
-      <w:proofErr w:type="spellStart"/>
-      <w:proofErr w:type="gramStart"/>
-      <w:r>
-        <w:t>IceCream</w:t>
-      </w:r>
-      <w:proofErr w:type="spellEnd"/>
-      <w:proofErr w:type="gramEnd"/>
+        <w:t>Restaurant, Dessert, CoffeeTea, Bakeries, IceCream</w:t>
+      </w:r>
       <w:r>
         <w:t>.</w:t>
       </w:r>
@@ -507,6 +515,9 @@
             <w:r>
               <w:t>Restaurants are displayed in list</w:t>
             </w:r>
+            <w:r>
+              <w:t xml:space="preserve"> by each row</w:t>
+            </w:r>
           </w:p>
           <w:p>
             <w:pPr>
@@ -517,7 +528,19 @@
               </w:numPr>
             </w:pPr>
             <w:r>
-              <w:t>Each item contains name, rating, review count, address.</w:t>
+              <w:t xml:space="preserve">Each </w:t>
+            </w:r>
+            <w:r>
+              <w:t>row item</w:t>
+            </w:r>
+            <w:r>
+              <w:t xml:space="preserve"> contains name, rating, review count</w:t>
+            </w:r>
+            <w:r>
+              <w:t>er and</w:t>
+            </w:r>
+            <w:r>
+              <w:t xml:space="preserve"> address.</w:t>
             </w:r>
           </w:p>
           <w:p>
@@ -529,7 +552,22 @@
               </w:numPr>
             </w:pPr>
             <w:r>
-              <w:t>Each item has a specific icon according to its category</w:t>
+              <w:t xml:space="preserve">Each </w:t>
+            </w:r>
+            <w:r>
+              <w:t>resta</w:t>
+            </w:r>
+            <w:r>
+              <w:t>u</w:t>
+            </w:r>
+            <w:r>
+              <w:t>r</w:t>
+            </w:r>
+            <w:r>
+              <w:t>ant</w:t>
+            </w:r>
+            <w:r>
+              <w:t xml:space="preserve"> has a specific icon according to its category</w:t>
             </w:r>
           </w:p>
           <w:p>
@@ -554,7 +592,19 @@
               </w:numPr>
             </w:pPr>
             <w:r>
-              <w:t>When click on any item, it navigates to the detail screen</w:t>
+              <w:t xml:space="preserve">When </w:t>
+            </w:r>
+            <w:r>
+              <w:t>touch</w:t>
+            </w:r>
+            <w:r>
+              <w:t xml:space="preserve"> on any </w:t>
+            </w:r>
+            <w:r>
+              <w:t>row</w:t>
+            </w:r>
+            <w:r>
+              <w:t>, it navigates to the detail screen</w:t>
             </w:r>
           </w:p>
           <w:p>
@@ -584,20 +634,6 @@
         </w:tc>
       </w:tr>
     </w:tbl>
-    <w:p>
-      <w:pPr>
-        <w:pStyle w:val="ListParagraph"/>
-        <w:numPr>
-          <w:ilvl w:val="2"/>
-          <w:numId w:val="3"/>
-        </w:numPr>
-        <w:spacing w:before="80" w:after="0"/>
-        <w:outlineLvl w:val="2"/>
-      </w:pPr>
-      <w:r>
-        <w:t xml:space="preserve">Search </w:t>
-      </w:r>
-    </w:p>
     <w:p>
       <w:pPr>
         <w:pStyle w:val="ListParagraph"/>
@@ -763,7 +799,10 @@
               </w:numPr>
             </w:pPr>
             <w:r>
-              <w:t>Input Name and Password to login</w:t>
+              <w:t xml:space="preserve">Input Name and Password to </w:t>
+            </w:r>
+            <w:r>
+              <w:t>sign in</w:t>
             </w:r>
           </w:p>
           <w:p>
@@ -780,7 +819,19 @@
               </w:numPr>
             </w:pPr>
             <w:r>
-              <w:t>If you have no account yet, click Register button to sign up first.</w:t>
+              <w:t xml:space="preserve">If you have no account yet, click </w:t>
+            </w:r>
+            <w:r>
+              <w:t>‘</w:t>
+            </w:r>
+            <w:r>
+              <w:t>Register</w:t>
+            </w:r>
+            <w:r>
+              <w:t>’</w:t>
+            </w:r>
+            <w:r>
+              <w:t xml:space="preserve"> button to sign up first.</w:t>
             </w:r>
           </w:p>
         </w:tc>
@@ -907,6 +958,9 @@
             <w:r>
               <w:t>Login</w:t>
             </w:r>
+            <w:r>
+              <w:t xml:space="preserve"> screen</w:t>
+            </w:r>
           </w:p>
         </w:tc>
       </w:tr>
@@ -922,10 +976,7 @@
         <w:outlineLvl w:val="1"/>
       </w:pPr>
       <w:r>
-        <w:t xml:space="preserve">Restaurant </w:t>
-      </w:r>
-      <w:r>
-        <w:t>Details</w:t>
+        <w:t>Restaurant Details</w:t>
       </w:r>
     </w:p>
     <w:tbl>
@@ -1014,7 +1065,13 @@
               </w:numPr>
             </w:pPr>
             <w:r>
-              <w:t>Details are displayed in this screen, some of them you’ve already seen in the list view.</w:t>
+              <w:t xml:space="preserve">Details are displayed in this screen, some of them you’ve already seen in the </w:t>
+            </w:r>
+            <w:r>
+              <w:t xml:space="preserve">previous </w:t>
+            </w:r>
+            <w:r>
+              <w:t>list view.</w:t>
             </w:r>
           </w:p>
           <w:p>
@@ -1029,13 +1086,7 @@
               <w:t>Three images about this restaurant are shown.</w:t>
             </w:r>
             <w:r>
-              <w:t xml:space="preserve"> They are downloaded from internet </w:t>
-            </w:r>
-            <w:r>
-              <w:t>dynamically</w:t>
-            </w:r>
-            <w:r>
-              <w:t>.</w:t>
+              <w:t xml:space="preserve"> They are downloaded from internet dynamically.</w:t>
             </w:r>
           </w:p>
           <w:p>
@@ -1047,7 +1098,19 @@
               </w:numPr>
             </w:pPr>
             <w:r>
-              <w:t>Comments/Reviews from customers are shown.</w:t>
+              <w:t>Comments(</w:t>
+            </w:r>
+            <w:r>
+              <w:t>Reviews</w:t>
+            </w:r>
+            <w:r>
+              <w:t>)</w:t>
+            </w:r>
+            <w:r>
+              <w:t xml:space="preserve"> </w:t>
+            </w:r>
+            <w:r>
+              <w:t>are displayed in list view.</w:t>
             </w:r>
           </w:p>
           <w:p>
@@ -1106,7 +1169,31 @@
     </w:p>
     <w:p>
       <w:r>
-        <w:t>When your touch on the rating bar, you may change the value of it. The new result will be submitted to server directly.</w:t>
+        <w:t xml:space="preserve">You can change the rating value of this restaurant by </w:t>
+      </w:r>
+      <w:r>
+        <w:t>touch</w:t>
+      </w:r>
+      <w:r>
+        <w:t>ing</w:t>
+      </w:r>
+      <w:r>
+        <w:t xml:space="preserve"> on the rating bar</w:t>
+      </w:r>
+      <w:r>
+        <w:t xml:space="preserve">. </w:t>
+      </w:r>
+      <w:r>
+        <w:t xml:space="preserve">The new </w:t>
+      </w:r>
+      <w:r>
+        <w:t>value</w:t>
+      </w:r>
+      <w:r>
+        <w:t xml:space="preserve"> will be submitted to server directly.</w:t>
+      </w:r>
+      <w:r>
+        <w:t xml:space="preserve"> </w:t>
       </w:r>
     </w:p>
     <w:p>
@@ -1125,10 +1212,34 @@
     </w:p>
     <w:p>
       <w:r>
-        <w:t>You have to login first</w:t>
-      </w:r>
-      <w:r>
-        <w:t>, otherwise, you will get an error message.</w:t>
+        <w:t>You can write comment</w:t>
+      </w:r>
+      <w:r>
+        <w:t>s</w:t>
+      </w:r>
+      <w:r>
+        <w:t xml:space="preserve"> </w:t>
+      </w:r>
+      <w:r>
+        <w:t xml:space="preserve">to share your experience or thoughts </w:t>
+      </w:r>
+      <w:r>
+        <w:t xml:space="preserve">by clicking on the ‘Write Comment’ button. </w:t>
+      </w:r>
+      <w:r>
+        <w:t>But y</w:t>
+      </w:r>
+      <w:r>
+        <w:t>ou have to login first</w:t>
+      </w:r>
+      <w:r>
+        <w:t xml:space="preserve"> to continue. O</w:t>
+      </w:r>
+      <w:r>
+        <w:t>therwise</w:t>
+      </w:r>
+      <w:r>
+        <w:t>, you will get an error message, see below.</w:t>
       </w:r>
     </w:p>
     <w:p>
@@ -1174,6 +1285,23 @@
         </w:drawing>
       </w:r>
     </w:p>
+    <w:p>
+      <w:r>
+        <w:t xml:space="preserve">If you’ve already been </w:t>
+      </w:r>
+      <w:r>
+        <w:t>logged in</w:t>
+      </w:r>
+      <w:r>
+        <w:t xml:space="preserve">, you </w:t>
+      </w:r>
+      <w:r>
+        <w:t xml:space="preserve">will </w:t>
+      </w:r>
+      <w:r>
+        <w:t>see the following screen.</w:t>
+      </w:r>
+    </w:p>
     <w:tbl>
       <w:tblPr>
         <w:tblStyle w:val="TableGrid"/>
@@ -1259,7 +1387,10 @@
               </w:numPr>
             </w:pPr>
             <w:r>
-              <w:t>User name is displayed here</w:t>
+              <w:t xml:space="preserve">User name is displayed </w:t>
+            </w:r>
+            <w:r>
+              <w:t>at the top of the screen</w:t>
             </w:r>
             <w:r>
               <w:t>.</w:t>
@@ -1274,7 +1405,28 @@
               </w:numPr>
             </w:pPr>
             <w:r>
-              <w:t>Comment will be submitted to server after clicking submit button.</w:t>
+              <w:t>The inputted c</w:t>
+            </w:r>
+            <w:r>
+              <w:t>omment</w:t>
+            </w:r>
+            <w:r>
+              <w:t>s</w:t>
+            </w:r>
+            <w:r>
+              <w:t xml:space="preserve"> will be submitted to server after clicking </w:t>
+            </w:r>
+            <w:r>
+              <w:t>‘S</w:t>
+            </w:r>
+            <w:r>
+              <w:t>ubmit</w:t>
+            </w:r>
+            <w:r>
+              <w:t>’</w:t>
+            </w:r>
+            <w:r>
+              <w:t xml:space="preserve"> button.</w:t>
             </w:r>
           </w:p>
           <w:p>
@@ -1291,13 +1443,18 @@
               </w:numPr>
             </w:pPr>
             <w:r>
-              <w:t>Cancel, return back to login screen.</w:t>
+              <w:t xml:space="preserve">Cancel, return back to </w:t>
+            </w:r>
+            <w:r>
+              <w:t>details</w:t>
+            </w:r>
+            <w:r>
+              <w:t xml:space="preserve"> screen.</w:t>
             </w:r>
           </w:p>
         </w:tc>
       </w:tr>
     </w:tbl>
-    <w:p/>
     <w:p/>
     <w:p/>
     <w:p/>
@@ -1318,7 +1475,22 @@
     </w:p>
     <w:p>
       <w:r>
-        <w:t>Click the Search button in the menu bar.</w:t>
+        <w:t>In the restaurant list view screen, c</w:t>
+      </w:r>
+      <w:r>
+        <w:t xml:space="preserve">lick the </w:t>
+      </w:r>
+      <w:r>
+        <w:t>‘</w:t>
+      </w:r>
+      <w:r>
+        <w:t>Search</w:t>
+      </w:r>
+      <w:r>
+        <w:t>’</w:t>
+      </w:r>
+      <w:r>
+        <w:t xml:space="preserve"> button in the menu bar.</w:t>
       </w:r>
     </w:p>
     <w:p>
@@ -1371,13 +1543,13 @@
         <w:tblLook w:val="04A0" w:firstRow="1" w:lastRow="0" w:firstColumn="1" w:lastColumn="0" w:noHBand="0" w:noVBand="1"/>
       </w:tblPr>
       <w:tblGrid>
-        <w:gridCol w:w="5570"/>
-        <w:gridCol w:w="3178"/>
+        <w:gridCol w:w="5130"/>
+        <w:gridCol w:w="3618"/>
       </w:tblGrid>
       <w:tr>
         <w:tc>
           <w:tcPr>
-            <w:tcW w:w="3600" w:type="dxa"/>
+            <w:tcW w:w="5130" w:type="dxa"/>
           </w:tcPr>
           <w:p>
             <w:r>
@@ -1386,8 +1558,8 @@
               </w:rPr>
               <w:drawing>
                 <wp:inline distT="0" distB="0" distL="0" distR="0" wp14:anchorId="14DFC9E8" wp14:editId="22358EFA">
-                  <wp:extent cx="3400148" cy="2706345"/>
-                  <wp:effectExtent l="0" t="0" r="0" b="0"/>
+                  <wp:extent cx="3101009" cy="2468246"/>
+                  <wp:effectExtent l="0" t="0" r="4445" b="8255"/>
                   <wp:docPr id="54" name="Picture 54"/>
                   <wp:cNvGraphicFramePr>
                     <a:graphicFrameLocks xmlns:a="http://schemas.openxmlformats.org/drawingml/2006/main" noChangeAspect="1"/>
@@ -1408,7 +1580,7 @@
                         <pic:spPr>
                           <a:xfrm>
                             <a:off x="0" y="0"/>
-                            <a:ext cx="3433651" cy="2733012"/>
+                            <a:ext cx="3136305" cy="2496340"/>
                           </a:xfrm>
                           <a:prstGeom prst="rect">
                             <a:avLst/>
@@ -1424,7 +1596,7 @@
         </w:tc>
         <w:tc>
           <w:tcPr>
-            <w:tcW w:w="5148" w:type="dxa"/>
+            <w:tcW w:w="3618" w:type="dxa"/>
           </w:tcPr>
           <w:p>
             <w:r>
@@ -1443,7 +1615,13 @@
               </w:numPr>
             </w:pPr>
             <w:r>
-              <w:t>Input the keyword you want to search, press enter. The list will be refresh with new result.</w:t>
+              <w:t>Input the keyword you want to search, press enter. The list will be refresh</w:t>
+            </w:r>
+            <w:r>
+              <w:t>ed</w:t>
+            </w:r>
+            <w:r>
+              <w:t xml:space="preserve"> with new result.</w:t>
             </w:r>
           </w:p>
           <w:p/>
@@ -1544,7 +1722,13 @@
     </w:p>
     <w:p>
       <w:r>
-        <w:t>In landscape mode, the layout still looks pretty.</w:t>
+        <w:t xml:space="preserve">In </w:t>
+      </w:r>
+      <w:r>
+        <w:t xml:space="preserve">the </w:t>
+      </w:r>
+      <w:r>
+        <w:t>landscape mode, the layout still looks pretty.</w:t>
       </w:r>
     </w:p>
     <w:p>
@@ -1648,6 +1832,56 @@
     </w:p>
     <w:p>
       <w:r>
+        <w:t xml:space="preserve">The layout of this </w:t>
+      </w:r>
+      <w:r>
+        <w:t>app is implemented by fragments, so both phone and tablet size are supported by default.</w:t>
+      </w:r>
+      <w:r>
+        <w:t xml:space="preserve"> The biggest difference is that the details screen is displayed along with </w:t>
+      </w:r>
+      <w:r>
+        <w:t xml:space="preserve">the </w:t>
+      </w:r>
+      <w:r>
+        <w:t>list view screen.</w:t>
+      </w:r>
+      <w:r>
+        <w:t xml:space="preserve"> You are able to see all of the content</w:t>
+      </w:r>
+      <w:r>
+        <w:t>s</w:t>
+      </w:r>
+      <w:r>
+        <w:t xml:space="preserve"> </w:t>
+      </w:r>
+      <w:r>
+        <w:t>on</w:t>
+      </w:r>
+      <w:r>
+        <w:t xml:space="preserve"> one screen.</w:t>
+      </w:r>
+      <w:r>
+        <w:t xml:space="preserve"> If you change the rating value at the right side, you will see </w:t>
+      </w:r>
+      <w:r>
+        <w:t xml:space="preserve">the effect </w:t>
+      </w:r>
+      <w:r>
+        <w:t>at the</w:t>
+      </w:r>
+      <w:r>
+        <w:t xml:space="preserve"> left </w:t>
+      </w:r>
+      <w:r>
+        <w:t xml:space="preserve">side </w:t>
+      </w:r>
+      <w:r>
+        <w:t>immediately.</w:t>
+      </w:r>
+    </w:p>
+    <w:p>
+      <w:r>
         <w:rPr>
           <w:noProof/>
         </w:rPr>
@@ -1718,19 +1952,23 @@
       </w:r>
     </w:p>
     <w:p>
-      <w:pPr>
-        <w:pStyle w:val="ListParagraph"/>
-        <w:spacing w:before="160" w:after="0"/>
-        <w:ind w:left="360"/>
-        <w:rPr>
-          <w:rFonts w:hint="eastAsia"/>
-        </w:rPr>
-      </w:pPr>
-      <w:r>
-        <w:t>The server</w:t>
-      </w:r>
-      <w:r>
-        <w:t xml:space="preserve"> is built with ASP.NET MVC 5.0.</w:t>
+      <w:r>
+        <w:t>The</w:t>
+      </w:r>
+      <w:r>
+        <w:t xml:space="preserve"> backend</w:t>
+      </w:r>
+      <w:r>
+        <w:t xml:space="preserve"> server</w:t>
+      </w:r>
+      <w:r>
+        <w:t xml:space="preserve"> is built with ASP.NET MVC 5.0</w:t>
+      </w:r>
+      <w:r>
+        <w:t xml:space="preserve"> in C#</w:t>
+      </w:r>
+      <w:r>
+        <w:t>.</w:t>
       </w:r>
       <w:r>
         <w:t xml:space="preserve"> There is </w:t>
@@ -1742,19 +1980,25 @@
         <w:t xml:space="preserve">home page </w:t>
       </w:r>
       <w:r>
-        <w:t xml:space="preserve">where you can get the ideas how to use the APIs. For example, you can </w:t>
-      </w:r>
-      <w:r>
-        <w:t xml:space="preserve">try the </w:t>
-      </w:r>
-      <w:r>
-        <w:t>register and login</w:t>
-      </w:r>
-      <w:r>
-        <w:t xml:space="preserve"> functions in this page. They are using the same APIs</w:t>
-      </w:r>
-      <w:r>
-        <w:t xml:space="preserve"> which are also used in</w:t>
+        <w:t xml:space="preserve">where you can get </w:t>
+      </w:r>
+      <w:r>
+        <w:t xml:space="preserve">the ideas how to use the APIs. </w:t>
+      </w:r>
+      <w:r>
+        <w:t>Y</w:t>
+      </w:r>
+      <w:r>
+        <w:t xml:space="preserve">ou can </w:t>
+      </w:r>
+      <w:r>
+        <w:t>try the register and login functions in this page. They are using the same APIs</w:t>
+      </w:r>
+      <w:r>
+        <w:t xml:space="preserve"> which are also used </w:t>
+      </w:r>
+      <w:r>
+        <w:t>by</w:t>
       </w:r>
       <w:r>
         <w:t xml:space="preserve"> our </w:t>
@@ -1766,7 +2010,19 @@
         <w:t xml:space="preserve">. </w:t>
       </w:r>
       <w:r>
-        <w:t xml:space="preserve">These are RESTful APIs which return response in JSON or XML format. </w:t>
+        <w:t xml:space="preserve">These are RESTful APIs which </w:t>
+      </w:r>
+      <w:r>
+        <w:t>send back</w:t>
+      </w:r>
+      <w:r>
+        <w:t xml:space="preserve"> response</w:t>
+      </w:r>
+      <w:r>
+        <w:t>s</w:t>
+      </w:r>
+      <w:r>
+        <w:t xml:space="preserve"> in JSON or XML format. </w:t>
       </w:r>
       <w:r>
         <w:t xml:space="preserve">The data format depends on the </w:t>
@@ -1781,7 +2037,10 @@
         <w:t>.</w:t>
       </w:r>
       <w:r>
-        <w:t xml:space="preserve"> Both formats are supported by this API server.</w:t>
+        <w:t xml:space="preserve"> Both formats a</w:t>
+      </w:r>
+      <w:r>
+        <w:t>re supported by this API server simultaneously.</w:t>
       </w:r>
     </w:p>
     <w:p>
@@ -1795,7 +2054,7 @@
         <w:outlineLvl w:val="1"/>
       </w:pPr>
       <w:r>
-        <w:t>Server Address</w:t>
+        <w:t>Homepage</w:t>
       </w:r>
     </w:p>
     <w:p>
@@ -1872,10 +2131,7 @@
         <w:outlineLvl w:val="1"/>
       </w:pPr>
       <w:r>
-        <w:t xml:space="preserve">Server </w:t>
-      </w:r>
-      <w:r>
-        <w:t>APIs</w:t>
+        <w:t>Server APIs</w:t>
       </w:r>
     </w:p>
     <w:tbl>
@@ -1995,15 +2251,7 @@
               <w:outlineLvl w:val="0"/>
             </w:pPr>
             <w:r>
-              <w:t>/</w:t>
-            </w:r>
-            <w:proofErr w:type="spellStart"/>
-            <w:r>
-              <w:t>api</w:t>
-            </w:r>
-            <w:proofErr w:type="spellEnd"/>
-            <w:r>
-              <w:t>/User/Register</w:t>
+              <w:t>/api/User/Register</w:t>
             </w:r>
           </w:p>
         </w:tc>
@@ -2043,23 +2291,7 @@
               <w:outlineLvl w:val="0"/>
             </w:pPr>
             <w:r>
-              <w:t>UserId</w:t>
-            </w:r>
-            <w:proofErr w:type="gramStart"/>
-            <w:r>
-              <w:t>:0</w:t>
-            </w:r>
-            <w:proofErr w:type="gramEnd"/>
-            <w:r>
-              <w:t xml:space="preserve">        </w:t>
-            </w:r>
-            <w:proofErr w:type="spellStart"/>
-            <w:r>
-              <w:t>UserName:johnny</w:t>
-            </w:r>
-            <w:proofErr w:type="spellEnd"/>
-            <w:r>
-              <w:t xml:space="preserve">        Email:jojo@gmail.com</w:t>
+              <w:t>UserId:0        UserName:johnny        Email:jojo@gmail.com</w:t>
             </w:r>
           </w:p>
           <w:p>
@@ -2069,11 +2301,9 @@
               <w:ind w:left="0"/>
               <w:outlineLvl w:val="0"/>
             </w:pPr>
-            <w:proofErr w:type="spellStart"/>
             <w:r>
               <w:t>Password:aaa</w:t>
             </w:r>
-            <w:proofErr w:type="spellEnd"/>
           </w:p>
         </w:tc>
         <w:tc>
@@ -2106,15 +2336,7 @@
               <w:outlineLvl w:val="0"/>
             </w:pPr>
             <w:r>
-              <w:t>/</w:t>
-            </w:r>
-            <w:proofErr w:type="spellStart"/>
-            <w:r>
-              <w:t>api</w:t>
-            </w:r>
-            <w:proofErr w:type="spellEnd"/>
-            <w:r>
-              <w:t>/User/Login</w:t>
+              <w:t>/api/User/Login</w:t>
             </w:r>
           </w:p>
         </w:tc>
@@ -2145,11 +2367,9 @@
               <w:ind w:left="0"/>
               <w:outlineLvl w:val="0"/>
             </w:pPr>
-            <w:proofErr w:type="spellStart"/>
             <w:r>
               <w:t>UserName:johnny</w:t>
             </w:r>
-            <w:proofErr w:type="spellEnd"/>
           </w:p>
           <w:p>
             <w:pPr>
@@ -2158,11 +2378,9 @@
               <w:ind w:left="0"/>
               <w:outlineLvl w:val="0"/>
             </w:pPr>
-            <w:proofErr w:type="spellStart"/>
             <w:r>
               <w:t>Password:aaa</w:t>
             </w:r>
-            <w:proofErr w:type="spellEnd"/>
           </w:p>
         </w:tc>
         <w:tc>
@@ -2195,15 +2413,7 @@
               <w:outlineLvl w:val="0"/>
             </w:pPr>
             <w:r>
-              <w:t>/</w:t>
-            </w:r>
-            <w:proofErr w:type="spellStart"/>
-            <w:r>
-              <w:t>api</w:t>
-            </w:r>
-            <w:proofErr w:type="spellEnd"/>
-            <w:r>
-              <w:t>/User/Logout</w:t>
+              <w:t>/api/User/Logout</w:t>
             </w:r>
           </w:p>
         </w:tc>
@@ -2234,11 +2444,9 @@
               <w:ind w:left="0"/>
               <w:outlineLvl w:val="0"/>
             </w:pPr>
-            <w:proofErr w:type="spellStart"/>
             <w:r>
               <w:t>UserName:johnny</w:t>
             </w:r>
-            <w:proofErr w:type="spellEnd"/>
           </w:p>
         </w:tc>
         <w:tc>
@@ -2271,21 +2479,8 @@
               <w:outlineLvl w:val="0"/>
             </w:pPr>
             <w:r>
-              <w:t>/</w:t>
-            </w:r>
-            <w:proofErr w:type="spellStart"/>
-            <w:r>
-              <w:t>api</w:t>
-            </w:r>
-            <w:proofErr w:type="spellEnd"/>
-            <w:r>
-              <w:t>/User/</w:t>
-            </w:r>
-            <w:proofErr w:type="spellStart"/>
-            <w:r>
-              <w:t>GetAll</w:t>
-            </w:r>
-            <w:proofErr w:type="spellEnd"/>
+              <w:t>/api/User/GetAll</w:t>
+            </w:r>
           </w:p>
         </w:tc>
         <w:tc>
@@ -2349,19 +2544,9 @@
             <w:r>
               <w:t>/</w:t>
             </w:r>
-            <w:proofErr w:type="spellStart"/>
-            <w:r>
-              <w:t>api</w:t>
-            </w:r>
-            <w:proofErr w:type="spellEnd"/>
-            <w:r>
-              <w:t>/Restaurant/</w:t>
-            </w:r>
-            <w:proofErr w:type="spellStart"/>
-            <w:r>
-              <w:t>GetAll</w:t>
-            </w:r>
-            <w:proofErr w:type="spellEnd"/>
+            <w:r>
+              <w:t>api/Restaurant/GetAll</w:t>
+            </w:r>
           </w:p>
         </w:tc>
         <w:tc>
@@ -2425,19 +2610,9 @@
             <w:r>
               <w:t>/</w:t>
             </w:r>
-            <w:proofErr w:type="spellStart"/>
-            <w:r>
-              <w:t>api</w:t>
-            </w:r>
-            <w:proofErr w:type="spellEnd"/>
-            <w:r>
-              <w:t>/Restaurant/</w:t>
-            </w:r>
-            <w:proofErr w:type="spellStart"/>
-            <w:r>
-              <w:t>SetRate</w:t>
-            </w:r>
-            <w:proofErr w:type="spellEnd"/>
+            <w:r>
+              <w:t>api/Restaurant/SetRate</w:t>
+            </w:r>
           </w:p>
         </w:tc>
         <w:tc>
@@ -2513,21 +2688,8 @@
               <w:outlineLvl w:val="0"/>
             </w:pPr>
             <w:r>
-              <w:t>/</w:t>
-            </w:r>
-            <w:proofErr w:type="spellStart"/>
-            <w:r>
-              <w:t>api</w:t>
-            </w:r>
-            <w:proofErr w:type="spellEnd"/>
-            <w:r>
-              <w:t>/comment/</w:t>
-            </w:r>
-            <w:proofErr w:type="spellStart"/>
-            <w:r>
-              <w:t>GetAll</w:t>
-            </w:r>
-            <w:proofErr w:type="spellEnd"/>
+              <w:t>/api/comment/GetAll</w:t>
+            </w:r>
           </w:p>
         </w:tc>
         <w:tc>
@@ -2589,27 +2751,11 @@
               <w:outlineLvl w:val="0"/>
             </w:pPr>
             <w:r>
-              <w:t>/</w:t>
-            </w:r>
-            <w:proofErr w:type="spellStart"/>
-            <w:r>
-              <w:t>api</w:t>
-            </w:r>
-            <w:proofErr w:type="spellEnd"/>
-            <w:r>
-              <w:t>/comment/</w:t>
-            </w:r>
-            <w:proofErr w:type="spellStart"/>
-            <w:r>
-              <w:t>GetListByRestaurant</w:t>
+              <w:t>/api/comment/GetListByRestaurant</w:t>
             </w:r>
             <w:r>
               <w:lastRenderedPageBreak/>
-              <w:t>?restid</w:t>
-            </w:r>
-            <w:proofErr w:type="spellEnd"/>
-            <w:r>
-              <w:t>=1</w:t>
+              <w:t>?restid=1</w:t>
             </w:r>
           </w:p>
         </w:tc>
@@ -2641,6 +2787,9 @@
               <w:ind w:left="0"/>
               <w:outlineLvl w:val="0"/>
             </w:pPr>
+            <w:r>
+              <w:t>restid=1</w:t>
+            </w:r>
           </w:p>
         </w:tc>
         <w:tc>
@@ -2678,23 +2827,7 @@
             </w:pPr>
             <w:r>
               <w:lastRenderedPageBreak/>
-              <w:t>/</w:t>
-            </w:r>
-            <w:proofErr w:type="spellStart"/>
-            <w:r>
-              <w:t>api</w:t>
-            </w:r>
-            <w:proofErr w:type="spellEnd"/>
-            <w:r>
-              <w:t>/comment/</w:t>
-            </w:r>
-            <w:proofErr w:type="spellStart"/>
-            <w:r>
-              <w:t>GetListByUser?id</w:t>
-            </w:r>
-            <w:proofErr w:type="spellEnd"/>
-            <w:r>
-              <w:t>=1</w:t>
+              <w:t>/api/comment/GetListByUser?id=1</w:t>
             </w:r>
           </w:p>
         </w:tc>
@@ -2725,6 +2858,9 @@
               <w:ind w:left="0"/>
               <w:outlineLvl w:val="0"/>
             </w:pPr>
+            <w:r>
+              <w:t>id=1</w:t>
+            </w:r>
           </w:p>
         </w:tc>
         <w:tc>
@@ -2757,15 +2893,7 @@
               <w:outlineLvl w:val="0"/>
             </w:pPr>
             <w:r>
-              <w:t>/</w:t>
-            </w:r>
-            <w:proofErr w:type="spellStart"/>
-            <w:r>
-              <w:t>api</w:t>
-            </w:r>
-            <w:proofErr w:type="spellEnd"/>
-            <w:r>
-              <w:t>/comment/create</w:t>
+              <w:t>/api/comment/create</w:t>
             </w:r>
           </w:p>
         </w:tc>
@@ -2804,13 +2932,8 @@
               <w:ind w:left="0"/>
               <w:outlineLvl w:val="0"/>
             </w:pPr>
-            <w:proofErr w:type="spellStart"/>
-            <w:r>
-              <w:t>RestId</w:t>
-            </w:r>
-            <w:proofErr w:type="spellEnd"/>
-            <w:r>
-              <w:t>: 1</w:t>
+            <w:r>
+              <w:t>RestId: 1</w:t>
             </w:r>
           </w:p>
           <w:p>
@@ -2820,13 +2943,8 @@
               <w:ind w:left="0"/>
               <w:outlineLvl w:val="0"/>
             </w:pPr>
-            <w:proofErr w:type="spellStart"/>
-            <w:r>
-              <w:t>UserName</w:t>
-            </w:r>
-            <w:proofErr w:type="spellEnd"/>
-            <w:r>
-              <w:t>: Johnny       Content: Very good</w:t>
+            <w:r>
+              <w:t>UserName: Johnny       Content: Very good</w:t>
             </w:r>
           </w:p>
         </w:tc>
@@ -2881,6 +2999,9 @@
       <w:r>
         <w:t>or GET method</w:t>
       </w:r>
+      <w:r>
+        <w:t>s</w:t>
+      </w:r>
     </w:p>
     <w:p>
       <w:r>
@@ -2893,15 +3014,7 @@
         <w:t xml:space="preserve"> returns list </w:t>
       </w:r>
       <w:r>
-        <w:t xml:space="preserve">data in xml or </w:t>
-      </w:r>
-      <w:proofErr w:type="spellStart"/>
-      <w:r>
-        <w:t>json</w:t>
-      </w:r>
-      <w:proofErr w:type="spellEnd"/>
-      <w:r>
-        <w:t xml:space="preserve"> format.</w:t>
+        <w:t>data in xml or json format.</w:t>
       </w:r>
     </w:p>
     <w:p>
@@ -2910,7 +3023,57 @@
           <w:noProof/>
         </w:rPr>
         <w:drawing>
-          <wp:inline distT="0" distB="0" distL="0" distR="0" wp14:anchorId="6F32B1FA" wp14:editId="6D6345C4">
+          <wp:inline distT="0" distB="0" distL="0" distR="0" wp14:anchorId="04304FC3" wp14:editId="765B72CF">
+            <wp:extent cx="5486400" cy="5092065"/>
+            <wp:effectExtent l="38100" t="38100" r="95250" b="89535"/>
+            <wp:docPr id="57" name="Picture 57"/>
+            <wp:cNvGraphicFramePr>
+              <a:graphicFrameLocks xmlns:a="http://schemas.openxmlformats.org/drawingml/2006/main" noChangeAspect="1"/>
+            </wp:cNvGraphicFramePr>
+            <a:graphic xmlns:a="http://schemas.openxmlformats.org/drawingml/2006/main">
+              <a:graphicData uri="http://schemas.openxmlformats.org/drawingml/2006/picture">
+                <pic:pic xmlns:pic="http://schemas.openxmlformats.org/drawingml/2006/picture">
+                  <pic:nvPicPr>
+                    <pic:cNvPr id="1" name=""/>
+                    <pic:cNvPicPr/>
+                  </pic:nvPicPr>
+                  <pic:blipFill>
+                    <a:blip r:embed="rId22"/>
+                    <a:stretch>
+                      <a:fillRect/>
+                    </a:stretch>
+                  </pic:blipFill>
+                  <pic:spPr>
+                    <a:xfrm>
+                      <a:off x="0" y="0"/>
+                      <a:ext cx="5486400" cy="5092065"/>
+                    </a:xfrm>
+                    <a:prstGeom prst="rect">
+                      <a:avLst/>
+                    </a:prstGeom>
+                    <a:effectLst>
+                      <a:outerShdw blurRad="50800" dist="38100" dir="2700000" algn="tl" rotWithShape="0">
+                        <a:prstClr val="black">
+                          <a:alpha val="40000"/>
+                        </a:prstClr>
+                      </a:outerShdw>
+                    </a:effectLst>
+                  </pic:spPr>
+                </pic:pic>
+              </a:graphicData>
+            </a:graphic>
+          </wp:inline>
+        </w:drawing>
+      </w:r>
+    </w:p>
+    <w:p>
+      <w:r>
+        <w:rPr>
+          <w:noProof/>
+        </w:rPr>
+        <w:lastRenderedPageBreak/>
+        <w:drawing>
+          <wp:inline distT="0" distB="0" distL="0" distR="0" wp14:anchorId="3283C4A7" wp14:editId="041C194E">
             <wp:extent cx="5486400" cy="1012190"/>
             <wp:effectExtent l="38100" t="38100" r="95250" b="92710"/>
             <wp:docPr id="58" name="Picture 58"/>
@@ -2925,7 +3088,7 @@
                     <pic:cNvPicPr/>
                   </pic:nvPicPr>
                   <pic:blipFill>
-                    <a:blip r:embed="rId22"/>
+                    <a:blip r:embed="rId23"/>
                     <a:stretch>
                       <a:fillRect/>
                     </a:stretch>
@@ -2954,56 +3117,6 @@
       </w:r>
     </w:p>
     <w:p>
-      <w:r>
-        <w:rPr>
-          <w:noProof/>
-        </w:rPr>
-        <w:lastRenderedPageBreak/>
-        <w:drawing>
-          <wp:inline distT="0" distB="0" distL="0" distR="0" wp14:anchorId="04304FC3" wp14:editId="765B72CF">
-            <wp:extent cx="5486400" cy="5092065"/>
-            <wp:effectExtent l="38100" t="38100" r="95250" b="89535"/>
-            <wp:docPr id="57" name="Picture 57"/>
-            <wp:cNvGraphicFramePr>
-              <a:graphicFrameLocks xmlns:a="http://schemas.openxmlformats.org/drawingml/2006/main" noChangeAspect="1"/>
-            </wp:cNvGraphicFramePr>
-            <a:graphic xmlns:a="http://schemas.openxmlformats.org/drawingml/2006/main">
-              <a:graphicData uri="http://schemas.openxmlformats.org/drawingml/2006/picture">
-                <pic:pic xmlns:pic="http://schemas.openxmlformats.org/drawingml/2006/picture">
-                  <pic:nvPicPr>
-                    <pic:cNvPr id="1" name=""/>
-                    <pic:cNvPicPr/>
-                  </pic:nvPicPr>
-                  <pic:blipFill>
-                    <a:blip r:embed="rId23"/>
-                    <a:stretch>
-                      <a:fillRect/>
-                    </a:stretch>
-                  </pic:blipFill>
-                  <pic:spPr>
-                    <a:xfrm>
-                      <a:off x="0" y="0"/>
-                      <a:ext cx="5486400" cy="5092065"/>
-                    </a:xfrm>
-                    <a:prstGeom prst="rect">
-                      <a:avLst/>
-                    </a:prstGeom>
-                    <a:effectLst>
-                      <a:outerShdw blurRad="50800" dist="38100" dir="2700000" algn="tl" rotWithShape="0">
-                        <a:prstClr val="black">
-                          <a:alpha val="40000"/>
-                        </a:prstClr>
-                      </a:outerShdw>
-                    </a:effectLst>
-                  </pic:spPr>
-                </pic:pic>
-              </a:graphicData>
-            </a:graphic>
-          </wp:inline>
-        </w:drawing>
-      </w:r>
-    </w:p>
-    <w:p>
       <w:pPr>
         <w:pStyle w:val="ListParagraph"/>
         <w:numPr>
@@ -3022,16 +3135,40 @@
       <w:r>
         <w:t xml:space="preserve"> POST method</w:t>
       </w:r>
+      <w:r>
+        <w:t>s</w:t>
+      </w:r>
     </w:p>
     <w:p>
       <w:r>
         <w:t>S</w:t>
       </w:r>
       <w:r>
-        <w:t>erver returns the operation result, which contains two attributes: Code and Message. Code=0 means, no error, operation succeeded.</w:t>
+        <w:t xml:space="preserve">erver returns the operation result, which contains two attributes: Code and Message. </w:t>
+      </w:r>
+      <w:r>
+        <w:t>If c</w:t>
+      </w:r>
+      <w:r>
+        <w:t>ode</w:t>
+      </w:r>
+      <w:r>
+        <w:t xml:space="preserve"> equals to </w:t>
+      </w:r>
+      <w:r>
+        <w:t>0</w:t>
+      </w:r>
+      <w:r>
+        <w:t>, meaning:</w:t>
+      </w:r>
+      <w:r>
+        <w:t xml:space="preserve"> no error, operation succeeded.</w:t>
       </w:r>
       <w:r>
         <w:t xml:space="preserve"> </w:t>
+      </w:r>
+      <w:r>
+        <w:t xml:space="preserve">Otherwise, there are some error or exception occurs. </w:t>
       </w:r>
       <w:r>
         <w:t>For example:</w:t>
@@ -3074,13 +3211,13 @@
         <w:outlineLvl w:val="0"/>
       </w:pPr>
       <w:r>
-        <w:t xml:space="preserve">Used </w:t>
-      </w:r>
-      <w:r>
         <w:t>APIs</w:t>
       </w:r>
       <w:r>
         <w:t xml:space="preserve"> </w:t>
+      </w:r>
+      <w:r>
+        <w:t>for Android</w:t>
       </w:r>
     </w:p>
     <w:p>
@@ -3092,13 +3229,13 @@
         </w:numPr>
       </w:pPr>
       <w:r>
-        <w:t>Supporting multiple screen sizes (tablets and handsets) using</w:t>
-      </w:r>
-      <w:r>
-        <w:t xml:space="preserve"> </w:t>
-      </w:r>
-      <w:r>
-        <w:t>Fragments</w:t>
+        <w:t xml:space="preserve">Supporting multiple screen sizes (tablets and handsets) </w:t>
+      </w:r>
+      <w:r>
+        <w:t xml:space="preserve">by </w:t>
+      </w:r>
+      <w:r>
+        <w:t>using Fragments</w:t>
       </w:r>
     </w:p>
     <w:p>
@@ -3111,6 +3248,9 @@
       </w:pPr>
       <w:r>
         <w:t>Dynamic Data from Server</w:t>
+      </w:r>
+      <w:r>
+        <w:t xml:space="preserve"> (Http request)</w:t>
       </w:r>
     </w:p>
     <w:p>
@@ -3178,7 +3318,16 @@
     </w:p>
     <w:p>
       <w:r>
-        <w:t>This app supports both phone and tablet use. During the development, we overcome lots of the difficulties to achieve this purpose. Fragment is not easy to handle.</w:t>
+        <w:t xml:space="preserve">This app supports both phone and tablet </w:t>
+      </w:r>
+      <w:r>
+        <w:t>screen</w:t>
+      </w:r>
+      <w:r>
+        <w:t>s</w:t>
+      </w:r>
+      <w:r>
+        <w:t>. During the development, we overcome lots of difficulties to achieve this purpose. Fragment is not easy to handle.</w:t>
       </w:r>
     </w:p>
     <w:p>
@@ -3192,40 +3341,81 @@
         <w:outlineLvl w:val="2"/>
       </w:pPr>
       <w:r>
-        <w:lastRenderedPageBreak/>
         <w:t>Dynamic Data</w:t>
       </w:r>
     </w:p>
     <w:p>
       <w:r>
-        <w:t>Most of the data for this Android app comes from backend API server.</w:t>
-      </w:r>
-      <w:r>
-        <w:t xml:space="preserve"> It cost us </w:t>
-      </w:r>
-      <w:r>
-        <w:t>much</w:t>
-      </w:r>
-      <w:r>
-        <w:t xml:space="preserve"> time </w:t>
+        <w:t xml:space="preserve">Most of the data for this Android app comes from backend </w:t>
+      </w:r>
+      <w:r>
+        <w:t>.NET</w:t>
+      </w:r>
+      <w:r>
+        <w:t xml:space="preserve"> server.</w:t>
+      </w:r>
+      <w:r>
+        <w:t xml:space="preserve"> It cost</w:t>
+      </w:r>
+      <w:r>
+        <w:t>s</w:t>
+      </w:r>
+      <w:r>
+        <w:t xml:space="preserve"> us </w:t>
+      </w:r>
+      <w:r>
+        <w:t>lots</w:t>
+      </w:r>
+      <w:r>
+        <w:t xml:space="preserve"> of </w:t>
+      </w:r>
+      <w:r>
+        <w:t xml:space="preserve">time </w:t>
       </w:r>
       <w:r>
         <w:t xml:space="preserve">to </w:t>
       </w:r>
       <w:r>
-        <w:t xml:space="preserve">build </w:t>
-      </w:r>
-      <w:r>
-        <w:t xml:space="preserve">the server and APIs. </w:t>
-      </w:r>
-      <w:r>
-        <w:t xml:space="preserve">It increases the complexity of this app. </w:t>
+        <w:t>finally setup this</w:t>
+      </w:r>
+      <w:r>
+        <w:t xml:space="preserve"> server and </w:t>
+      </w:r>
+      <w:r>
+        <w:t xml:space="preserve">implement all of the </w:t>
+      </w:r>
+      <w:r>
+        <w:t xml:space="preserve">APIs. </w:t>
+      </w:r>
+      <w:r>
+        <w:t>Because of remote APIs, the development becomes complex and m</w:t>
+      </w:r>
+      <w:r>
+        <w:t>ore effort</w:t>
+      </w:r>
+      <w:r>
+        <w:t>s</w:t>
       </w:r>
       <w:r>
         <w:t xml:space="preserve"> </w:t>
       </w:r>
       <w:r>
-        <w:t>And more effort are spent on merging it with our app.</w:t>
+        <w:t>were</w:t>
+      </w:r>
+      <w:r>
+        <w:t xml:space="preserve"> spent on </w:t>
+      </w:r>
+      <w:r>
+        <w:t>embedding</w:t>
+      </w:r>
+      <w:r>
+        <w:t xml:space="preserve"> it </w:t>
+      </w:r>
+      <w:r>
+        <w:t>into</w:t>
+      </w:r>
+      <w:r>
+        <w:t xml:space="preserve"> our app.</w:t>
       </w:r>
     </w:p>
     <w:p>
@@ -3244,6 +3434,24 @@
     </w:p>
     <w:p>
       <w:pPr>
+        <w:spacing w:before="80" w:after="0"/>
+        <w:outlineLvl w:val="1"/>
+      </w:pPr>
+      <w:r>
+        <w:t>All of the data are fetched remotely, which means the device running this app must be connected to the internet. Otherwise, you can’t use it</w:t>
+      </w:r>
+      <w:r>
+        <w:t xml:space="preserve">, since no data at all </w:t>
+      </w:r>
+      <w:r>
+        <w:t>is in local memory</w:t>
+      </w:r>
+      <w:r>
+        <w:t>.</w:t>
+      </w:r>
+    </w:p>
+    <w:p>
+      <w:pPr>
         <w:pStyle w:val="ListParagraph"/>
         <w:numPr>
           <w:ilvl w:val="1"/>
@@ -3261,6 +3469,21 @@
     </w:p>
     <w:p>
       <w:pPr>
+        <w:spacing w:before="80" w:after="0"/>
+        <w:outlineLvl w:val="1"/>
+      </w:pPr>
+      <w:r>
+        <w:t xml:space="preserve">Not found yet. We found all of the solutions for </w:t>
+      </w:r>
+      <w:r>
+        <w:t xml:space="preserve">the requirements of </w:t>
+      </w:r>
+      <w:r>
+        <w:t>our app.</w:t>
+      </w:r>
+    </w:p>
+    <w:p>
+      <w:pPr>
         <w:pStyle w:val="ListParagraph"/>
         <w:numPr>
           <w:ilvl w:val="1"/>
@@ -3320,7 +3543,10 @@
         <w:t xml:space="preserve">hough </w:t>
       </w:r>
       <w:r>
-        <w:t>the functions are simple, there is a long way to go before p</w:t>
+        <w:t>the functions are simple and</w:t>
+      </w:r>
+      <w:r>
+        <w:t xml:space="preserve"> there is a long way to go before p</w:t>
       </w:r>
       <w:r>
         <w:t>ublish</w:t>
@@ -3353,7 +3579,10 @@
         <w:t xml:space="preserve"> apps. </w:t>
       </w:r>
       <w:r>
-        <w:t>The</w:t>
+        <w:t>Moreover, t</w:t>
+      </w:r>
+      <w:r>
+        <w:t>he</w:t>
       </w:r>
       <w:r>
         <w:t xml:space="preserve"> handouts and</w:t>
@@ -3403,7 +3632,10 @@
     </w:p>
     <w:p>
       <w:r>
-        <w:t xml:space="preserve">Regarding the project, </w:t>
+        <w:t xml:space="preserve">Regarding this final </w:t>
+      </w:r>
+      <w:r>
+        <w:t xml:space="preserve">project, </w:t>
       </w:r>
       <w:r>
         <w:t>we</w:t>
@@ -3430,7 +3662,19 @@
         <w:t>s/issues during the development.</w:t>
       </w:r>
       <w:r>
-        <w:t xml:space="preserve"> But at last, we overcome them and get the result we want. And it is really an </w:t>
+        <w:t xml:space="preserve"> But at last, we overc</w:t>
+      </w:r>
+      <w:r>
+        <w:t>o</w:t>
+      </w:r>
+      <w:r>
+        <w:t>me them and get the result</w:t>
+      </w:r>
+      <w:r>
+        <w:t>s</w:t>
+      </w:r>
+      <w:r>
+        <w:t xml:space="preserve"> we want. And it is really an </w:t>
       </w:r>
       <w:r>
         <w:t>indelible</w:t>
@@ -3441,6 +3685,7 @@
     </w:p>
     <w:p>
       <w:r>
+        <w:lastRenderedPageBreak/>
         <w:t xml:space="preserve">As a whole, </w:t>
       </w:r>
       <w:r>
@@ -3506,7 +3751,7 @@
         <w:spacing w:before="80" w:after="0"/>
       </w:pPr>
       <w:r>
-        <w:t>Setup the framework of the Android APP with fragment, menu bar.</w:t>
+        <w:t>Discuss and exchange ideas with Marlon in the design phase.</w:t>
       </w:r>
     </w:p>
     <w:p>
@@ -3519,16 +3764,7 @@
         <w:spacing w:before="80" w:after="0"/>
       </w:pPr>
       <w:r>
-        <w:t xml:space="preserve">Search </w:t>
-      </w:r>
-      <w:r>
-        <w:t>Function</w:t>
-      </w:r>
-      <w:r>
-        <w:t xml:space="preserve">, </w:t>
-      </w:r>
-      <w:r>
-        <w:t>Comment Submission</w:t>
+        <w:t>Setup the framework of the Android APP with fragment, menu bar.</w:t>
       </w:r>
     </w:p>
     <w:p>
@@ -3541,16 +3777,13 @@
         <w:spacing w:before="80" w:after="0"/>
       </w:pPr>
       <w:r>
-        <w:t>Downloading p</w:t>
-      </w:r>
-      <w:r>
-        <w:t>icture</w:t>
-      </w:r>
-      <w:r>
-        <w:t xml:space="preserve">s </w:t>
-      </w:r>
-      <w:r>
-        <w:t>from remote server.</w:t>
+        <w:t xml:space="preserve">Search </w:t>
+      </w:r>
+      <w:r>
+        <w:t>Function</w:t>
+      </w:r>
+      <w:r>
+        <w:t>, Comment Submission</w:t>
       </w:r>
     </w:p>
     <w:p>
@@ -3563,13 +3796,16 @@
         <w:spacing w:before="80" w:after="0"/>
       </w:pPr>
       <w:r>
-        <w:t xml:space="preserve">Setup the framework of the </w:t>
-      </w:r>
-      <w:r>
-        <w:t>API Sever with asp.net MVC</w:t>
-      </w:r>
-      <w:r>
-        <w:t>.</w:t>
+        <w:t>Downloading p</w:t>
+      </w:r>
+      <w:r>
+        <w:t>icture</w:t>
+      </w:r>
+      <w:r>
+        <w:t xml:space="preserve">s </w:t>
+      </w:r>
+      <w:r>
+        <w:t>from remote server.</w:t>
       </w:r>
     </w:p>
     <w:p>
@@ -3582,15 +3818,35 @@
         <w:spacing w:before="80" w:after="0"/>
       </w:pPr>
       <w:r>
+        <w:t xml:space="preserve">Setup the framework of the </w:t>
+      </w:r>
+      <w:r>
+        <w:t>API Sever with asp.net MVC</w:t>
+      </w:r>
+      <w:r>
+        <w:t>.</w:t>
+      </w:r>
+    </w:p>
+    <w:p>
+      <w:pPr>
+        <w:pStyle w:val="ListParagraph"/>
+        <w:numPr>
+          <w:ilvl w:val="0"/>
+          <w:numId w:val="31"/>
+        </w:numPr>
+        <w:spacing w:before="80" w:after="0"/>
+      </w:pPr>
+      <w:r>
         <w:t>B</w:t>
       </w:r>
       <w:r>
-        <w:t>uild the APIs for restaurant, comment</w:t>
-      </w:r>
-      <w:bookmarkStart w:id="0" w:name="_GoBack"/>
-      <w:bookmarkEnd w:id="0"/>
-      <w:r>
-        <w:t>.</w:t>
+        <w:t xml:space="preserve">uild the </w:t>
+      </w:r>
+      <w:r>
+        <w:t xml:space="preserve">backend </w:t>
+      </w:r>
+      <w:r>
+        <w:t>APIs for restaurant, comment.</w:t>
       </w:r>
     </w:p>
     <w:p>
@@ -3639,7 +3895,13 @@
         <w:spacing w:before="80" w:after="0"/>
       </w:pPr>
       <w:r>
-        <w:t>Implement the login/register function in Android</w:t>
+        <w:t xml:space="preserve">Discuss and exchange ideas with </w:t>
+      </w:r>
+      <w:r>
+        <w:t>Johnny</w:t>
+      </w:r>
+      <w:r>
+        <w:t xml:space="preserve"> in the design phase.</w:t>
       </w:r>
     </w:p>
     <w:p>
@@ -3652,7 +3914,7 @@
         <w:spacing w:before="80" w:after="0"/>
       </w:pPr>
       <w:r>
-        <w:t>Implement the email float button</w:t>
+        <w:t>Implement the login/register function in Android</w:t>
       </w:r>
     </w:p>
     <w:p>
@@ -3665,7 +3927,7 @@
         <w:spacing w:before="80" w:after="0"/>
       </w:pPr>
       <w:r>
-        <w:t>Implement the rating</w:t>
+        <w:t>Implement the email float button</w:t>
       </w:r>
     </w:p>
     <w:p>
@@ -3678,7 +3940,28 @@
         <w:spacing w:before="80" w:after="0"/>
       </w:pPr>
       <w:r>
-        <w:t>Build the APIs for login</w:t>
+        <w:t>Implement the rating</w:t>
+      </w:r>
+    </w:p>
+    <w:p>
+      <w:pPr>
+        <w:pStyle w:val="ListParagraph"/>
+        <w:numPr>
+          <w:ilvl w:val="0"/>
+          <w:numId w:val="31"/>
+        </w:numPr>
+        <w:spacing w:before="80" w:after="0"/>
+      </w:pPr>
+      <w:r>
+        <w:t>Build the</w:t>
+      </w:r>
+      <w:r>
+        <w:t xml:space="preserve"> beackend</w:t>
+      </w:r>
+      <w:bookmarkStart w:id="0" w:name="_GoBack"/>
+      <w:bookmarkEnd w:id="0"/>
+      <w:r>
+        <w:t xml:space="preserve"> APIs for login</w:t>
       </w:r>
       <w:r>
         <w:t xml:space="preserve">, </w:t>
@@ -7807,7 +8090,7 @@
         <a:sysClr val="windowText" lastClr="000000"/>
       </a:dk1>
       <a:lt1>
-        <a:sysClr val="window" lastClr="FFFFFF"/>
+        <a:sysClr val="window" lastClr="CCE8CF"/>
       </a:lt1>
       <a:dk2>
         <a:srgbClr val="44546A"/>
@@ -8065,7 +8348,7 @@
 </file>
 
 <file path=customXml/itemProps1.xml><?xml version="1.0" encoding="utf-8"?>
-<ds:datastoreItem xmlns:ds="http://schemas.openxmlformats.org/officeDocument/2006/customXml" ds:itemID="{3D26A699-F75F-445E-A076-12818B1284A3}">
+<ds:datastoreItem xmlns:ds="http://schemas.openxmlformats.org/officeDocument/2006/customXml" ds:itemID="{8873B953-352D-4EE7-97C6-CF5379B21657}">
   <ds:schemaRefs>
     <ds:schemaRef ds:uri="http://schemas.openxmlformats.org/officeDocument/2006/bibliography"/>
   </ds:schemaRefs>

</xml_diff>